<commit_message>
PLano de Teste revisado
Até item 3.4
</commit_message>
<xml_diff>
--- a/Plano de Teste Principal.docx
+++ b/Plano de Teste Principal.docx
@@ -464,6 +464,12 @@
                 <w:lang w:val="pt-BR"/>
               </w:rPr>
             </w:pPr>
+            <w:r>
+              <w:rPr>
+                <w:lang w:val="pt-BR"/>
+              </w:rPr>
+              <w:t>&lt;28/02/2015&gt;</w:t>
+            </w:r>
           </w:p>
         </w:tc>
         <w:tc>
@@ -483,6 +489,12 @@
                 <w:lang w:val="pt-BR"/>
               </w:rPr>
             </w:pPr>
+            <w:r>
+              <w:rPr>
+                <w:lang w:val="pt-BR"/>
+              </w:rPr>
+              <w:t>&lt;1.1&gt;</w:t>
+            </w:r>
           </w:p>
         </w:tc>
         <w:tc>
@@ -502,6 +514,24 @@
                 <w:lang w:val="pt-BR"/>
               </w:rPr>
             </w:pPr>
+            <w:r>
+              <w:rPr>
+                <w:lang w:val="pt-BR"/>
+              </w:rPr>
+              <w:t>&lt;Revisando</w:t>
+            </w:r>
+            <w:r>
+              <w:rPr>
+                <w:lang w:val="pt-BR"/>
+              </w:rPr>
+              <w:t xml:space="preserve"> documentação do Plano de Testes</w:t>
+            </w:r>
+            <w:r>
+              <w:rPr>
+                <w:lang w:val="pt-BR"/>
+              </w:rPr>
+              <w:t>&gt;</w:t>
+            </w:r>
           </w:p>
         </w:tc>
         <w:tc>
@@ -521,6 +551,18 @@
                 <w:lang w:val="pt-BR"/>
               </w:rPr>
             </w:pPr>
+            <w:r>
+              <w:rPr>
+                <w:lang w:val="pt-BR"/>
+              </w:rPr>
+              <w:t>&lt;Grupo 4</w:t>
+            </w:r>
+            <w:r>
+              <w:rPr>
+                <w:lang w:val="pt-BR"/>
+              </w:rPr>
+              <w:t>&gt;</w:t>
+            </w:r>
           </w:p>
         </w:tc>
       </w:tr>
@@ -5265,7 +5307,14 @@
           <w:color w:val="000000"/>
           <w:lang w:val="pt-BR"/>
         </w:rPr>
-        <w:t>Este Plano de Teste descreve os testes de integração e do sistema que serão conduzidos no protótipo de arquitetura após a integração dos subsistemas e componentes identificados no Plano de Integração da Construção para o Protótipo [16].</w:t>
+        <w:t>Este Plano de Teste descreve os testes de integração e do sistema que serão conduzidos no protótipo de arquitetura após a integração dos subsistemas e componentes identificados no Plano de Integração da Constr</w:t>
+      </w:r>
+      <w:r>
+        <w:rPr>
+          <w:color w:val="000000"/>
+          <w:lang w:val="pt-BR"/>
+        </w:rPr>
+        <w:t>ução para o Protótipo.</w:t>
       </w:r>
     </w:p>
     <w:p>
@@ -5283,14 +5332,35 @@
           <w:color w:val="000000"/>
           <w:lang w:val="pt-BR"/>
         </w:rPr>
-        <w:t xml:space="preserve">O objetivo da montagem do protótipo de arquitetura era testar a possibilidade e o desempenho da arquitetura selecionada. É crítico que todas as interfaces do sistema e do subsistema sejam testadas, bem como o desempenho do sistema nesse estágio antecipado. O teste dos recursos e da funcionalidade do sistema </w:t>
+        <w:t>O objetivo da montagem</w:t>
       </w:r>
       <w:r>
         <w:rPr>
           <w:color w:val="000000"/>
           <w:lang w:val="pt-BR"/>
         </w:rPr>
+        <w:t xml:space="preserve"> do protótipo de arquitetura é</w:t>
+      </w:r>
+      <w:r>
+        <w:rPr>
+          <w:color w:val="000000"/>
+          <w:lang w:val="pt-BR"/>
+        </w:rPr>
+        <w:t xml:space="preserve"> testar a possibilidade e o desempenho da arquitetura selecionada. É crítico que todas as interfaces do sistema e do subsistema sejam testadas, bem como o desempenho do sistema nesse estágio antecipado. O teste dos recursos e da funcionalidade do sistema </w:t>
+      </w:r>
+      <w:r>
+        <w:rPr>
+          <w:color w:val="000000"/>
+          <w:lang w:val="pt-BR"/>
+        </w:rPr>
         <w:t>não será conduzido no protótipo</w:t>
+      </w:r>
+      <w:r>
+        <w:rPr>
+          <w:color w:val="000000"/>
+          <w:lang w:val="pt-BR"/>
+        </w:rPr>
+        <w:t>.</w:t>
       </w:r>
     </w:p>
     <w:p>
@@ -5829,6 +5899,7 @@
       <w:proofErr w:type="spellStart"/>
       <w:r>
         <w:rPr>
+          <w:i/>
           <w:color w:val="000000"/>
           <w:lang w:val="pt-BR"/>
         </w:rPr>
@@ -5903,6 +5974,28 @@
     </w:p>
     <w:p>
       <w:pPr>
+        <w:widowControl/>
+        <w:numPr>
+          <w:ilvl w:val="1"/>
+          <w:numId w:val="17"/>
+        </w:numPr>
+        <w:spacing w:before="100" w:beforeAutospacing="1" w:after="100" w:afterAutospacing="1" w:line="240" w:lineRule="auto"/>
+        <w:ind w:left="900"/>
+        <w:rPr>
+          <w:color w:val="000000"/>
+          <w:lang w:val="pt-BR"/>
+        </w:rPr>
+      </w:pPr>
+      <w:r>
+        <w:rPr>
+          <w:color w:val="000000"/>
+          <w:lang w:val="pt-BR"/>
+        </w:rPr>
+        <w:t>Tempo de resposta para emitir orçamento</w:t>
+      </w:r>
+    </w:p>
+    <w:p>
+      <w:pPr>
         <w:pStyle w:val="Corpodetexto"/>
         <w:rPr>
           <w:lang w:val="pt-BR"/>
@@ -5947,48 +6040,41 @@
     <w:p>
       <w:pPr>
         <w:pStyle w:val="Ttulo2"/>
+        <w:rPr>
+          <w:lang w:val="pt-BR"/>
+        </w:rPr>
       </w:pPr>
       <w:bookmarkStart w:id="21" w:name="_Toc131244351"/>
+      <w:r>
+        <w:rPr>
+          <w:lang w:val="pt-BR"/>
+        </w:rPr>
+        <w:t>Terminologia de Documento e Acrônimos</w:t>
+      </w:r>
+      <w:bookmarkEnd w:id="21"/>
+    </w:p>
+    <w:p>
+      <w:pPr>
+        <w:pStyle w:val="InfoBlue"/>
+      </w:pPr>
+      <w:r>
+        <w:t>Explicar o que pode ser entendido de forma diferente pelos membros da equipe</w:t>
+      </w:r>
+    </w:p>
+    <w:p>
+      <w:pPr>
+        <w:pStyle w:val="Corpodetexto"/>
+      </w:pPr>
       <w:proofErr w:type="spellStart"/>
-      <w:r>
-        <w:t>Terminologia</w:t>
+      <w:proofErr w:type="gramStart"/>
+      <w:r>
+        <w:t>Nenhuma</w:t>
       </w:r>
       <w:proofErr w:type="spellEnd"/>
       <w:r>
-        <w:t xml:space="preserve"> de </w:t>
-      </w:r>
-      <w:proofErr w:type="spellStart"/>
-      <w:r>
-        <w:t>Documento</w:t>
-      </w:r>
-      <w:proofErr w:type="spellEnd"/>
-      <w:r>
-        <w:t xml:space="preserve"> e </w:t>
-      </w:r>
-      <w:proofErr w:type="spellStart"/>
-      <w:r>
-        <w:t>Acrônimos</w:t>
-      </w:r>
-      <w:bookmarkEnd w:id="21"/>
-      <w:proofErr w:type="spellEnd"/>
-    </w:p>
-    <w:p>
-      <w:pPr>
-        <w:pStyle w:val="InfoBlue"/>
-      </w:pPr>
-      <w:r>
-        <w:t>Explicar o que pode ser entendido de forma diferente pelos membros da equipe</w:t>
-      </w:r>
-    </w:p>
-    <w:p>
-      <w:pPr>
-        <w:pStyle w:val="Corpodetexto"/>
-      </w:pPr>
-      <w:proofErr w:type="spellStart"/>
-      <w:r>
-        <w:t>Nenhuma</w:t>
-      </w:r>
-      <w:proofErr w:type="spellEnd"/>
+        <w:t>.</w:t>
+      </w:r>
+      <w:proofErr w:type="gramEnd"/>
     </w:p>
     <w:p>
       <w:pPr>
@@ -6017,37 +6103,21 @@
     </w:p>
     <w:p>
       <w:pPr>
-        <w:pStyle w:val="InfoBlue"/>
-      </w:pPr>
-      <w:r>
-        <w:t xml:space="preserve">[Esta subseção fornece uma lista dos documentos mencionados em outra parte no </w:t>
-      </w:r>
-      <w:r>
-        <w:rPr>
-          <w:b/>
-          <w:bCs/>
-        </w:rPr>
-        <w:t>Plano de Teste Principal</w:t>
-      </w:r>
-      <w:r>
-        <w:t>. Identifique cada documento por título, versão (ou número de relatório, se aplicável), data e organização da publicação ou autor original. Evite listar documentos que exercem influência, mas que não são mencionados diretamente. Especifique as origens das quais as “versões oficiais” das referências podem ser obtidas, como nomes UNC da intranet ou códigos de referência do documento. Essas informações podem ser fornecidas por um anexo ou outro documento.</w:t>
-      </w:r>
-      <w:proofErr w:type="gramStart"/>
-      <w:r>
-        <w:t>]</w:t>
-      </w:r>
-      <w:proofErr w:type="gramEnd"/>
-      <w:r>
-        <w:t xml:space="preserve"> </w:t>
-      </w:r>
-    </w:p>
-    <w:p>
-      <w:pPr>
         <w:pStyle w:val="Corpodetexto"/>
       </w:pPr>
-      <w:r>
-        <w:t>http://189.26.123.101:8044/documentos/glossario.pdf</w:t>
-      </w:r>
+      <w:hyperlink r:id="rId9" w:history="1">
+        <w:r>
+          <w:rPr>
+            <w:rStyle w:val="Hyperlink"/>
+          </w:rPr>
+          <w:t>http://189.26.123.101:8044/documentos/glossario.pdf</w:t>
+        </w:r>
+      </w:hyperlink>
+    </w:p>
+    <w:p>
+      <w:pPr>
+        <w:pStyle w:val="Corpodetexto"/>
+      </w:pPr>
     </w:p>
     <w:p>
       <w:pPr>
@@ -6106,41 +6176,15 @@
         <w:rPr>
           <w:lang w:val="pt-BR"/>
         </w:rPr>
-        <w:t>Missão de Avaliação de Administração</w:t>
+        <w:t xml:space="preserve">Missão de Avaliação </w:t>
+      </w:r>
+      <w:r>
+        <w:rPr>
+          <w:lang w:val="pt-BR"/>
+        </w:rPr>
+        <w:t>de Administração</w:t>
       </w:r>
       <w:bookmarkEnd w:id="29"/>
-    </w:p>
-    <w:p>
-      <w:pPr>
-        <w:pStyle w:val="InfoBlue"/>
-      </w:pPr>
-      <w:r>
-        <w:t xml:space="preserve"> [Forneça uma visão geral da(s) </w:t>
-      </w:r>
-      <w:proofErr w:type="gramStart"/>
-      <w:r>
-        <w:t>missão(</w:t>
-      </w:r>
-      <w:proofErr w:type="spellStart"/>
-      <w:proofErr w:type="gramEnd"/>
-      <w:r>
-        <w:t>ões</w:t>
-      </w:r>
-      <w:proofErr w:type="spellEnd"/>
-      <w:r>
-        <w:t>) que administrará(</w:t>
-      </w:r>
-      <w:proofErr w:type="spellStart"/>
-      <w:r>
-        <w:t>ão</w:t>
-      </w:r>
-      <w:proofErr w:type="spellEnd"/>
-      <w:r>
-        <w:t>) o teste detalhado nas iterações.]</w:t>
-      </w:r>
-      <w:r>
-        <w:t xml:space="preserve"> </w:t>
-      </w:r>
     </w:p>
     <w:p>
       <w:pPr>
@@ -6273,289 +6317,155 @@
     <w:p>
       <w:pPr>
         <w:pStyle w:val="InfoBlue"/>
-        <w:numPr>
-          <w:ilvl w:val="0"/>
-          <w:numId w:val="4"/>
-        </w:numPr>
-        <w:rPr>
-          <w:color w:val="C00000"/>
-        </w:rPr>
       </w:pPr>
       <w:proofErr w:type="gramStart"/>
       <w:r>
-        <w:rPr>
-          <w:color w:val="C00000"/>
-        </w:rPr>
-        <w:t>localizar</w:t>
+        <w:t>loca</w:t>
+      </w:r>
+      <w:r>
+        <w:t>lizar</w:t>
       </w:r>
       <w:proofErr w:type="gramEnd"/>
       <w:r>
-        <w:rPr>
-          <w:color w:val="C00000"/>
-        </w:rPr>
-        <w:t xml:space="preserve"> o máximo de erros possível</w:t>
+        <w:t xml:space="preserve"> o máximo de erros possíveis nas telas de cadastro</w:t>
+      </w:r>
+      <w:r>
+        <w:t xml:space="preserve"> e</w:t>
+      </w:r>
+      <w:r>
+        <w:t xml:space="preserve"> de relatórios</w:t>
       </w:r>
     </w:p>
     <w:p>
       <w:pPr>
         <w:pStyle w:val="InfoBlue"/>
-        <w:numPr>
-          <w:ilvl w:val="0"/>
-          <w:numId w:val="4"/>
-        </w:numPr>
-        <w:rPr>
-          <w:color w:val="C00000"/>
-        </w:rPr>
       </w:pPr>
       <w:proofErr w:type="gramStart"/>
       <w:r>
-        <w:rPr>
-          <w:color w:val="C00000"/>
-        </w:rPr>
-        <w:t>localizar</w:t>
+        <w:t>advertir</w:t>
       </w:r>
       <w:proofErr w:type="gramEnd"/>
       <w:r>
-        <w:rPr>
-          <w:color w:val="C00000"/>
-        </w:rPr>
-        <w:t xml:space="preserve"> problemas importantes, avaliar riscos de qualidade observados</w:t>
+        <w:t xml:space="preserve"> sobre os riscos de projeto percebidos</w:t>
+      </w:r>
+      <w:r>
+        <w:t xml:space="preserve"> e documenta-los para que sejam resolvidos.</w:t>
       </w:r>
     </w:p>
     <w:p>
       <w:pPr>
         <w:pStyle w:val="InfoBlue"/>
-        <w:numPr>
-          <w:ilvl w:val="0"/>
-          <w:numId w:val="4"/>
-        </w:numPr>
-        <w:rPr>
-          <w:color w:val="C00000"/>
-        </w:rPr>
       </w:pPr>
       <w:proofErr w:type="gramStart"/>
       <w:r>
-        <w:rPr>
-          <w:color w:val="C00000"/>
-        </w:rPr>
+        <w:t>certificar</w:t>
+      </w:r>
+      <w:proofErr w:type="gramEnd"/>
+      <w:r>
+        <w:t xml:space="preserve"> um padrão</w:t>
+      </w:r>
+      <w:r>
+        <w:t xml:space="preserve"> de interface.</w:t>
+      </w:r>
+    </w:p>
+    <w:p>
+      <w:pPr>
+        <w:pStyle w:val="InfoBlue"/>
+      </w:pPr>
+      <w:proofErr w:type="gramStart"/>
+      <w:r>
         <w:t>advertir</w:t>
       </w:r>
       <w:proofErr w:type="gramEnd"/>
       <w:r>
-        <w:rPr>
-          <w:color w:val="C00000"/>
-        </w:rPr>
-        <w:t xml:space="preserve"> sobre os riscos de projeto percebidos</w:t>
+        <w:t xml:space="preserve"> sobre o teste</w:t>
+      </w:r>
+      <w:r>
+        <w:t xml:space="preserve"> documentando todos os testes realizados.</w:t>
       </w:r>
     </w:p>
     <w:p>
       <w:pPr>
         <w:pStyle w:val="InfoBlue"/>
-        <w:numPr>
-          <w:ilvl w:val="0"/>
-          <w:numId w:val="4"/>
-        </w:numPr>
-        <w:rPr>
-          <w:color w:val="C00000"/>
-        </w:rPr>
       </w:pPr>
       <w:proofErr w:type="gramStart"/>
       <w:r>
-        <w:rPr>
-          <w:color w:val="C00000"/>
-        </w:rPr>
-        <w:t>certificar</w:t>
+        <w:t>cumprir</w:t>
       </w:r>
       <w:proofErr w:type="gramEnd"/>
       <w:r>
-        <w:rPr>
-          <w:color w:val="C00000"/>
-        </w:rPr>
-        <w:t xml:space="preserve"> um padrão</w:t>
-      </w:r>
+        <w:t xml:space="preserve"> as determinações do processo </w:t>
+      </w:r>
+    </w:p>
+    <w:p>
+      <w:pPr>
+        <w:pStyle w:val="Corpodetexto"/>
+        <w:rPr>
+          <w:color w:val="FF0000"/>
+          <w:lang w:val="pt-BR"/>
+        </w:rPr>
+      </w:pPr>
+      <w:r>
+        <w:rPr>
+          <w:color w:val="FF0000"/>
+          <w:lang w:val="pt-BR"/>
+        </w:rPr>
+        <w:t>(O que vai ser mais relevante na fase do projeto, identificar os fatores principais, missão do teste para o determinado caso</w:t>
+      </w:r>
+      <w:proofErr w:type="gramStart"/>
+      <w:r>
+        <w:rPr>
+          <w:color w:val="FF0000"/>
+          <w:lang w:val="pt-BR"/>
+        </w:rPr>
+        <w:t>)</w:t>
+      </w:r>
+      <w:proofErr w:type="gramEnd"/>
+    </w:p>
+    <w:p>
+      <w:pPr>
+        <w:pStyle w:val="Corpodetexto"/>
+        <w:rPr>
+          <w:lang w:val="pt-BR"/>
+        </w:rPr>
+      </w:pPr>
+    </w:p>
+    <w:p>
+      <w:pPr>
+        <w:pStyle w:val="Ttulo2"/>
+        <w:rPr>
+          <w:lang w:val="pt-BR"/>
+        </w:rPr>
+      </w:pPr>
+      <w:bookmarkStart w:id="31" w:name="_Toc131244357"/>
+      <w:r>
+        <w:rPr>
+          <w:lang w:val="pt-BR"/>
+        </w:rPr>
+        <w:t>Origens de Motivadores de Teste</w:t>
+      </w:r>
+      <w:bookmarkEnd w:id="31"/>
     </w:p>
     <w:p>
       <w:pPr>
         <w:pStyle w:val="InfoBlue"/>
-        <w:numPr>
-          <w:ilvl w:val="0"/>
-          <w:numId w:val="4"/>
-        </w:numPr>
-        <w:rPr>
-          <w:color w:val="C00000"/>
-        </w:rPr>
-      </w:pPr>
-      <w:proofErr w:type="gramStart"/>
-      <w:r>
-        <w:rPr>
-          <w:color w:val="C00000"/>
-        </w:rPr>
-        <w:t>verificar</w:t>
-      </w:r>
-      <w:proofErr w:type="gramEnd"/>
-      <w:r>
-        <w:rPr>
-          <w:color w:val="C00000"/>
-        </w:rPr>
-        <w:t xml:space="preserve"> uma especificação (requisitos, design ou indenizações)</w:t>
-      </w:r>
-    </w:p>
-    <w:p>
-      <w:pPr>
-        <w:pStyle w:val="InfoBlue"/>
-        <w:numPr>
-          <w:ilvl w:val="0"/>
-          <w:numId w:val="4"/>
-        </w:numPr>
-        <w:rPr>
-          <w:color w:val="C00000"/>
-        </w:rPr>
-      </w:pPr>
-      <w:proofErr w:type="gramStart"/>
-      <w:r>
-        <w:rPr>
-          <w:color w:val="C00000"/>
-        </w:rPr>
-        <w:t>advertir</w:t>
-      </w:r>
-      <w:proofErr w:type="gramEnd"/>
-      <w:r>
-        <w:rPr>
-          <w:color w:val="C00000"/>
-        </w:rPr>
-        <w:t xml:space="preserve"> sobre a qualidade do produto, satisfazer investidores</w:t>
-      </w:r>
-    </w:p>
-    <w:p>
-      <w:pPr>
-        <w:pStyle w:val="InfoBlue"/>
-        <w:numPr>
-          <w:ilvl w:val="0"/>
-          <w:numId w:val="4"/>
-        </w:numPr>
-        <w:rPr>
-          <w:color w:val="C00000"/>
-        </w:rPr>
-      </w:pPr>
-      <w:proofErr w:type="gramStart"/>
-      <w:r>
-        <w:rPr>
-          <w:color w:val="C00000"/>
-        </w:rPr>
-        <w:t>advertir</w:t>
-      </w:r>
-      <w:proofErr w:type="gramEnd"/>
-      <w:r>
-        <w:rPr>
-          <w:color w:val="C00000"/>
-        </w:rPr>
-        <w:t xml:space="preserve"> sobre o teste</w:t>
-      </w:r>
-    </w:p>
-    <w:p>
-      <w:pPr>
-        <w:pStyle w:val="InfoBlue"/>
-        <w:numPr>
-          <w:ilvl w:val="0"/>
-          <w:numId w:val="4"/>
-        </w:numPr>
-        <w:rPr>
-          <w:color w:val="C00000"/>
-        </w:rPr>
-      </w:pPr>
-      <w:proofErr w:type="gramStart"/>
-      <w:r>
-        <w:rPr>
-          <w:color w:val="C00000"/>
-        </w:rPr>
-        <w:t>cumprir</w:t>
-      </w:r>
-      <w:proofErr w:type="gramEnd"/>
-      <w:r>
-        <w:rPr>
-          <w:color w:val="C00000"/>
-        </w:rPr>
-        <w:t xml:space="preserve"> as determinações do processo </w:t>
-      </w:r>
-    </w:p>
-    <w:p>
-      <w:pPr>
-        <w:pStyle w:val="Corpodetexto"/>
-        <w:rPr>
-          <w:color w:val="FF0000"/>
-          <w:lang w:val="pt-BR"/>
-        </w:rPr>
-      </w:pPr>
-      <w:r>
-        <w:rPr>
-          <w:color w:val="FF0000"/>
-          <w:lang w:val="pt-BR"/>
-        </w:rPr>
-        <w:t>(O que vai ser mais relevante na fase do projeto, identificar os fatores principais, missão do teste para o determinado caso</w:t>
-      </w:r>
-      <w:proofErr w:type="gramStart"/>
-      <w:r>
-        <w:rPr>
-          <w:color w:val="FF0000"/>
-          <w:lang w:val="pt-BR"/>
-        </w:rPr>
-        <w:t>)</w:t>
-      </w:r>
-      <w:proofErr w:type="gramEnd"/>
-    </w:p>
-    <w:p>
-      <w:pPr>
-        <w:pStyle w:val="Corpodetexto"/>
-        <w:rPr>
-          <w:lang w:val="pt-BR"/>
-        </w:rPr>
-      </w:pPr>
-    </w:p>
-    <w:p>
-      <w:pPr>
-        <w:pStyle w:val="Ttulo2"/>
-        <w:rPr>
-          <w:lang w:val="pt-BR"/>
-        </w:rPr>
-      </w:pPr>
-      <w:bookmarkStart w:id="31" w:name="_Toc131244357"/>
-      <w:r>
-        <w:rPr>
-          <w:lang w:val="pt-BR"/>
-        </w:rPr>
-        <w:t>Origens de Motivadores de Teste</w:t>
-      </w:r>
-      <w:bookmarkEnd w:id="31"/>
-    </w:p>
-    <w:p>
-      <w:pPr>
-        <w:pStyle w:val="InfoBlue"/>
-        <w:rPr>
-          <w:color w:val="auto"/>
-        </w:rPr>
-      </w:pPr>
-      <w:r>
-        <w:rPr>
-          <w:color w:val="auto"/>
-        </w:rPr>
+      </w:pPr>
+      <w:r>
         <w:t>O teste</w:t>
       </w:r>
       <w:r>
-        <w:rPr>
-          <w:color w:val="auto"/>
-        </w:rPr>
         <w:t xml:space="preserve"> será motivado a fim de evitar </w:t>
       </w:r>
       <w:r>
-        <w:rPr>
-          <w:color w:val="auto"/>
-        </w:rPr>
-        <w:t>riscos de qualidade, riscos técnicos, riscos do projeto, casos de uso, requisitos funcionais, requisitos não funcionais, elementos de design, defeitos ou falhas suspe</w:t>
-      </w:r>
-      <w:r>
-        <w:rPr>
-          <w:color w:val="auto"/>
-        </w:rPr>
+        <w:t>riscos de qualidade, riscos técnicos, r</w:t>
+      </w:r>
+      <w:r>
+        <w:t xml:space="preserve">iscos do projeto, casos de uso, </w:t>
+      </w:r>
+      <w:r>
+        <w:t>requisitos funcionais, requisitos não funcionais, elementos de design, defeitos ou falhas suspe</w:t>
+      </w:r>
+      <w:r>
         <w:t>itas.</w:t>
       </w:r>
     </w:p>
@@ -6575,7 +6485,6 @@
       <w:bookmarkStart w:id="33" w:name="_Toc131244358"/>
       <w:proofErr w:type="spellStart"/>
       <w:r>
-        <w:lastRenderedPageBreak/>
         <w:t>Itens</w:t>
       </w:r>
       <w:proofErr w:type="spellEnd"/>
@@ -6706,7 +6615,36 @@
           <w:szCs w:val="20"/>
           <w:lang w:val="pt-BR"/>
         </w:rPr>
-        <w:t>Verificar se as informações do assinante podem ser inseridas e recuperadas.</w:t>
+        <w:t xml:space="preserve">Verificar se as informações das telas de cadastro de produto, usuário, grupo, marca, vendedor, convênio, </w:t>
+      </w:r>
+      <w:proofErr w:type="gramStart"/>
+      <w:r>
+        <w:rPr>
+          <w:color w:val="000000"/>
+          <w:sz w:val="20"/>
+          <w:szCs w:val="20"/>
+          <w:lang w:val="pt-BR"/>
+        </w:rPr>
+        <w:t xml:space="preserve">cliente </w:t>
+      </w:r>
+      <w:r>
+        <w:rPr>
+          <w:color w:val="000000"/>
+          <w:sz w:val="20"/>
+          <w:szCs w:val="20"/>
+          <w:lang w:val="pt-BR"/>
+        </w:rPr>
+        <w:t>podem ser</w:t>
+      </w:r>
+      <w:proofErr w:type="gramEnd"/>
+      <w:r>
+        <w:rPr>
+          <w:color w:val="000000"/>
+          <w:sz w:val="20"/>
+          <w:szCs w:val="20"/>
+          <w:lang w:val="pt-BR"/>
+        </w:rPr>
+        <w:t xml:space="preserve"> inseridas e recuperadas.</w:t>
       </w:r>
     </w:p>
     <w:p>
@@ -6729,7 +6667,52 @@
           <w:szCs w:val="20"/>
           <w:lang w:val="pt-BR"/>
         </w:rPr>
-        <w:t>Verificar se o conteúdo e as categorias podem ser inseridos e exibidos.</w:t>
+        <w:t>Verificar se o conteúdo</w:t>
+      </w:r>
+      <w:r>
+        <w:rPr>
+          <w:color w:val="000000"/>
+          <w:sz w:val="20"/>
+          <w:szCs w:val="20"/>
+          <w:lang w:val="pt-BR"/>
+        </w:rPr>
+        <w:t xml:space="preserve"> dos </w:t>
+      </w:r>
+      <w:r>
+        <w:rPr>
+          <w:color w:val="000000"/>
+          <w:sz w:val="20"/>
+          <w:szCs w:val="20"/>
+          <w:lang w:val="pt-BR"/>
+        </w:rPr>
+        <w:t>produto</w:t>
+      </w:r>
+      <w:r>
+        <w:rPr>
+          <w:color w:val="000000"/>
+          <w:sz w:val="20"/>
+          <w:szCs w:val="20"/>
+          <w:lang w:val="pt-BR"/>
+        </w:rPr>
+        <w:t>s</w:t>
+      </w:r>
+      <w:r>
+        <w:rPr>
+          <w:color w:val="000000"/>
+          <w:sz w:val="20"/>
+          <w:szCs w:val="20"/>
+          <w:lang w:val="pt-BR"/>
+        </w:rPr>
+        <w:t>, usuário, grupo, marca, vendedor, convênio, cliente</w:t>
+      </w:r>
+      <w:r>
+        <w:rPr>
+          <w:color w:val="000000"/>
+          <w:sz w:val="20"/>
+          <w:szCs w:val="20"/>
+          <w:lang w:val="pt-BR"/>
+        </w:rPr>
+        <w:t xml:space="preserve"> podem ser inseridos e exibidos.</w:t>
       </w:r>
     </w:p>
     <w:p>
@@ -6752,8 +6735,72 @@
           <w:szCs w:val="20"/>
           <w:lang w:val="pt-BR"/>
         </w:rPr>
-        <w:t>Verificar se os perfis e as informações de conta dos anunciantes podem ser inseridos e exibidos.</w:t>
-      </w:r>
+        <w:lastRenderedPageBreak/>
+        <w:t>Verificar se as informações específicas d</w:t>
+      </w:r>
+      <w:r>
+        <w:rPr>
+          <w:color w:val="000000"/>
+          <w:sz w:val="20"/>
+          <w:szCs w:val="20"/>
+          <w:lang w:val="pt-BR"/>
+        </w:rPr>
+        <w:t>o</w:t>
+      </w:r>
+      <w:r>
+        <w:rPr>
+          <w:color w:val="000000"/>
+          <w:sz w:val="20"/>
+          <w:szCs w:val="20"/>
+          <w:lang w:val="pt-BR"/>
+        </w:rPr>
+        <w:t>s</w:t>
+      </w:r>
+      <w:r>
+        <w:rPr>
+          <w:color w:val="000000"/>
+          <w:sz w:val="20"/>
+          <w:szCs w:val="20"/>
+          <w:lang w:val="pt-BR"/>
+        </w:rPr>
+        <w:t xml:space="preserve"> relatórios de clientes, produtos, orçamentos</w:t>
+      </w:r>
+      <w:r>
+        <w:rPr>
+          <w:color w:val="000000"/>
+          <w:sz w:val="20"/>
+          <w:szCs w:val="20"/>
+          <w:lang w:val="pt-BR"/>
+        </w:rPr>
+        <w:t xml:space="preserve"> estão sendo rastreadas.</w:t>
+      </w:r>
+    </w:p>
+    <w:p>
+      <w:pPr>
+        <w:pStyle w:val="Ttulo4"/>
+        <w:shd w:val="clear" w:color="auto" w:fill="FFFFFF"/>
+        <w:spacing w:before="0" w:after="0" w:line="360" w:lineRule="auto"/>
+        <w:rPr>
+          <w:rFonts w:ascii="Times New Roman" w:hAnsi="Times New Roman" w:cs="Times New Roman"/>
+          <w:color w:val="000000"/>
+        </w:rPr>
+      </w:pPr>
+      <w:r>
+        <w:rPr>
+          <w:rFonts w:ascii="Times New Roman" w:hAnsi="Times New Roman" w:cs="Times New Roman"/>
+          <w:color w:val="000000"/>
+        </w:rPr>
+        <w:t xml:space="preserve">Teste </w:t>
+      </w:r>
+      <w:proofErr w:type="spellStart"/>
+      <w:r>
+        <w:rPr>
+          <w:rFonts w:ascii="Times New Roman" w:hAnsi="Times New Roman" w:cs="Times New Roman"/>
+          <w:color w:val="000000"/>
+        </w:rPr>
+        <w:t>Funcional</w:t>
+      </w:r>
+      <w:proofErr w:type="spellEnd"/>
     </w:p>
     <w:p>
       <w:pPr>
@@ -6775,35 +6822,37 @@
           <w:szCs w:val="20"/>
           <w:lang w:val="pt-BR"/>
         </w:rPr>
-        <w:t>Verificar se as informações específicas de utilização dos assinantes estão sendo rastreadas.</w:t>
-      </w:r>
-    </w:p>
-    <w:p>
-      <w:pPr>
-        <w:pStyle w:val="Ttulo4"/>
-        <w:shd w:val="clear" w:color="auto" w:fill="FFFFFF"/>
-        <w:spacing w:before="0" w:after="0" w:line="360" w:lineRule="auto"/>
-        <w:rPr>
-          <w:rFonts w:ascii="Times New Roman" w:hAnsi="Times New Roman" w:cs="Times New Roman"/>
+        <w:t xml:space="preserve">Verificar se os </w:t>
+      </w:r>
+      <w:r>
+        <w:rPr>
           <w:color w:val="000000"/>
-        </w:rPr>
-      </w:pPr>
-      <w:r>
-        <w:rPr>
-          <w:rFonts w:ascii="Times New Roman" w:hAnsi="Times New Roman" w:cs="Times New Roman"/>
+          <w:sz w:val="20"/>
+          <w:szCs w:val="20"/>
+          <w:lang w:val="pt-BR"/>
+        </w:rPr>
+        <w:t xml:space="preserve">usuários </w:t>
+      </w:r>
+      <w:proofErr w:type="spellStart"/>
+      <w:r>
+        <w:rPr>
           <w:color w:val="000000"/>
-        </w:rPr>
-        <w:t xml:space="preserve">Teste </w:t>
-      </w:r>
-      <w:proofErr w:type="spellStart"/>
-      <w:r>
-        <w:rPr>
-          <w:rFonts w:ascii="Times New Roman" w:hAnsi="Times New Roman" w:cs="Times New Roman"/>
+          <w:sz w:val="20"/>
+          <w:szCs w:val="20"/>
+          <w:lang w:val="pt-BR"/>
+        </w:rPr>
+        <w:t>vêem</w:t>
+      </w:r>
+      <w:proofErr w:type="spellEnd"/>
+      <w:r>
+        <w:rPr>
           <w:color w:val="000000"/>
-        </w:rPr>
-        <w:t>Funcional</w:t>
-      </w:r>
-      <w:proofErr w:type="spellEnd"/>
+          <w:sz w:val="20"/>
+          <w:szCs w:val="20"/>
+          <w:lang w:val="pt-BR"/>
+        </w:rPr>
+        <w:t xml:space="preserve"> as informações que foram requisitadas.</w:t>
+      </w:r>
     </w:p>
     <w:p>
       <w:pPr>
@@ -6825,9 +6874,8 @@
           <w:szCs w:val="20"/>
           <w:lang w:val="pt-BR"/>
         </w:rPr>
-        <w:t xml:space="preserve">Verificar se os assinantes </w:t>
-      </w:r>
-      <w:proofErr w:type="spellStart"/>
+        <w:t>Verificar se os orçamentos</w:t>
+      </w:r>
       <w:r>
         <w:rPr>
           <w:color w:val="000000"/>
@@ -6835,9 +6883,9 @@
           <w:szCs w:val="20"/>
           <w:lang w:val="pt-BR"/>
         </w:rPr>
-        <w:t>vêem</w:t>
-      </w:r>
-      <w:proofErr w:type="spellEnd"/>
+        <w:t xml:space="preserve"> são </w:t>
+      </w:r>
+      <w:proofErr w:type="gramStart"/>
       <w:r>
         <w:rPr>
           <w:color w:val="000000"/>
@@ -6845,7 +6893,53 @@
           <w:szCs w:val="20"/>
           <w:lang w:val="pt-BR"/>
         </w:rPr>
-        <w:t xml:space="preserve"> as informações para as quais requisitaram avisos.</w:t>
+        <w:t>enviad</w:t>
+      </w:r>
+      <w:r>
+        <w:rPr>
+          <w:color w:val="000000"/>
+          <w:sz w:val="20"/>
+          <w:szCs w:val="20"/>
+          <w:lang w:val="pt-BR"/>
+        </w:rPr>
+        <w:t>as</w:t>
+      </w:r>
+      <w:proofErr w:type="gramEnd"/>
+      <w:r>
+        <w:rPr>
+          <w:color w:val="000000"/>
+          <w:sz w:val="20"/>
+          <w:szCs w:val="20"/>
+          <w:lang w:val="pt-BR"/>
+        </w:rPr>
+        <w:t xml:space="preserve"> aos clientes</w:t>
+      </w:r>
+      <w:r>
+        <w:rPr>
+          <w:color w:val="000000"/>
+          <w:sz w:val="20"/>
+          <w:szCs w:val="20"/>
+          <w:lang w:val="pt-BR"/>
+        </w:rPr>
+        <w:t xml:space="preserve"> quando</w:t>
+      </w:r>
+      <w:r>
+        <w:rPr>
+          <w:color w:val="000000"/>
+          <w:sz w:val="20"/>
+          <w:szCs w:val="20"/>
+          <w:lang w:val="pt-BR"/>
+        </w:rPr>
+        <w:t xml:space="preserve"> aprovados</w:t>
+      </w:r>
+      <w:r>
+        <w:rPr>
+          <w:color w:val="000000"/>
+          <w:sz w:val="20"/>
+          <w:szCs w:val="20"/>
+          <w:lang w:val="pt-BR"/>
+        </w:rPr>
+        <w:t>.</w:t>
       </w:r>
     </w:p>
     <w:p>
@@ -6868,7 +6962,27 @@
           <w:szCs w:val="20"/>
           <w:lang w:val="pt-BR"/>
         </w:rPr>
-        <w:t>Verificar se as páginas são enviadas aos assinantes quando o conteúdo chega.</w:t>
+        <w:t>Verificar se o conteúdo obsoleto é excluído.</w:t>
+      </w:r>
+    </w:p>
+    <w:p>
+      <w:pPr>
+        <w:pStyle w:val="Ttulo4"/>
+        <w:shd w:val="clear" w:color="auto" w:fill="FFFFFF"/>
+        <w:spacing w:before="0" w:after="0" w:line="360" w:lineRule="auto"/>
+        <w:rPr>
+          <w:rFonts w:ascii="Times New Roman" w:hAnsi="Times New Roman" w:cs="Times New Roman"/>
+          <w:color w:val="000000"/>
+          <w:lang w:val="pt-BR"/>
+        </w:rPr>
+      </w:pPr>
+      <w:r>
+        <w:rPr>
+          <w:rFonts w:ascii="Times New Roman" w:hAnsi="Times New Roman" w:cs="Times New Roman"/>
+          <w:color w:val="000000"/>
+          <w:lang w:val="pt-BR"/>
+        </w:rPr>
+        <w:t>Teste da Interface com o Usuário</w:t>
       </w:r>
     </w:p>
     <w:p>
@@ -6891,7 +7005,34 @@
           <w:szCs w:val="20"/>
           <w:lang w:val="pt-BR"/>
         </w:rPr>
-        <w:t>Verificar se a inserção automática de conteúdo funciona.</w:t>
+        <w:t xml:space="preserve">Navegar por todos os casos de uso, </w:t>
+      </w:r>
+      <w:r>
+        <w:rPr>
+          <w:color w:val="000000"/>
+          <w:sz w:val="20"/>
+          <w:szCs w:val="20"/>
+          <w:lang w:val="pt-BR"/>
+        </w:rPr>
+        <w:t>usuário, vendedor, convênio, cliente, produto, grupo e marca, verificando se cada painel p</w:t>
+      </w:r>
+      <w:r>
+        <w:rPr>
+          <w:color w:val="000000"/>
+          <w:sz w:val="20"/>
+          <w:szCs w:val="20"/>
+          <w:lang w:val="pt-BR"/>
+        </w:rPr>
+        <w:t>ode ser entendido facilmente</w:t>
+      </w:r>
+      <w:r>
+        <w:rPr>
+          <w:color w:val="000000"/>
+          <w:sz w:val="20"/>
+          <w:szCs w:val="20"/>
+          <w:lang w:val="pt-BR"/>
+        </w:rPr>
+        <w:t>.</w:t>
       </w:r>
     </w:p>
     <w:p>
@@ -6914,9 +7055,8 @@
           <w:szCs w:val="20"/>
           <w:lang w:val="pt-BR"/>
         </w:rPr>
-        <w:t xml:space="preserve">Verificar se a aprovação do editor causa inserção de conteúdo </w:t>
-      </w:r>
-      <w:proofErr w:type="gramStart"/>
+        <w:t>Verificar t</w:t>
+      </w:r>
       <w:r>
         <w:rPr>
           <w:color w:val="000000"/>
@@ -6924,9 +7064,8 @@
           <w:szCs w:val="20"/>
           <w:lang w:val="pt-BR"/>
         </w:rPr>
-        <w:t>não-automático</w:t>
-      </w:r>
-      <w:proofErr w:type="gramEnd"/>
+        <w:t>odas as funções de botões: buscar, novo, al</w:t>
+      </w:r>
       <w:r>
         <w:rPr>
           <w:color w:val="000000"/>
@@ -6934,7 +7073,16 @@
           <w:szCs w:val="20"/>
           <w:lang w:val="pt-BR"/>
         </w:rPr>
-        <w:t>.</w:t>
+        <w:t>terar</w:t>
+      </w:r>
+      <w:r>
+        <w:rPr>
+          <w:color w:val="000000"/>
+          <w:sz w:val="20"/>
+          <w:szCs w:val="20"/>
+          <w:lang w:val="pt-BR"/>
+        </w:rPr>
+        <w:t>, excluir e gravar.</w:t>
       </w:r>
     </w:p>
     <w:p>
@@ -6957,8 +7105,107 @@
           <w:szCs w:val="20"/>
           <w:lang w:val="pt-BR"/>
         </w:rPr>
-        <w:t>Certificar-se de que os assinantes que negaram suas assinaturas não estão recebendo páginas.</w:t>
-      </w:r>
+        <w:t xml:space="preserve">Verificar se todas as telas estão em conformidade </w:t>
+      </w:r>
+      <w:r>
+        <w:rPr>
+          <w:color w:val="000000"/>
+          <w:sz w:val="20"/>
+          <w:szCs w:val="20"/>
+          <w:lang w:val="pt-BR"/>
+        </w:rPr>
+        <w:t xml:space="preserve">com os padrões da </w:t>
+      </w:r>
+      <w:proofErr w:type="spellStart"/>
+      <w:r>
+        <w:rPr>
+          <w:color w:val="000000"/>
+          <w:sz w:val="20"/>
+          <w:szCs w:val="20"/>
+          <w:lang w:val="pt-BR"/>
+        </w:rPr>
+        <w:t>Frond</w:t>
+      </w:r>
+      <w:proofErr w:type="spellEnd"/>
+      <w:r>
+        <w:rPr>
+          <w:color w:val="000000"/>
+          <w:sz w:val="20"/>
+          <w:szCs w:val="20"/>
+          <w:lang w:val="pt-BR"/>
+        </w:rPr>
+        <w:t xml:space="preserve"> Sistemas</w:t>
+      </w:r>
+      <w:r>
+        <w:rPr>
+          <w:color w:val="000000"/>
+          <w:sz w:val="20"/>
+          <w:szCs w:val="20"/>
+          <w:lang w:val="pt-BR"/>
+        </w:rPr>
+        <w:t>®</w:t>
+      </w:r>
+      <w:r>
+        <w:rPr>
+          <w:color w:val="000000"/>
+          <w:sz w:val="20"/>
+          <w:szCs w:val="20"/>
+          <w:lang w:val="pt-BR"/>
+        </w:rPr>
+        <w:t>.</w:t>
+      </w:r>
+    </w:p>
+    <w:p>
+      <w:pPr>
+        <w:pStyle w:val="Ttulo4"/>
+        <w:shd w:val="clear" w:color="auto" w:fill="FFFFFF"/>
+        <w:spacing w:before="0" w:after="0" w:line="360" w:lineRule="auto"/>
+        <w:rPr>
+          <w:rFonts w:ascii="Times New Roman" w:hAnsi="Times New Roman" w:cs="Times New Roman"/>
+          <w:color w:val="000000"/>
+        </w:rPr>
+      </w:pPr>
+      <w:proofErr w:type="spellStart"/>
+      <w:r>
+        <w:rPr>
+          <w:rFonts w:ascii="Times New Roman" w:hAnsi="Times New Roman" w:cs="Times New Roman"/>
+          <w:color w:val="000000"/>
+        </w:rPr>
+        <w:t>Traçado</w:t>
+      </w:r>
+      <w:proofErr w:type="spellEnd"/>
+      <w:r>
+        <w:rPr>
+          <w:rFonts w:ascii="Times New Roman" w:hAnsi="Times New Roman" w:cs="Times New Roman"/>
+          <w:color w:val="000000"/>
+        </w:rPr>
+        <w:t xml:space="preserve"> de </w:t>
+      </w:r>
+      <w:proofErr w:type="spellStart"/>
+      <w:r>
+        <w:rPr>
+          <w:rFonts w:ascii="Times New Roman" w:hAnsi="Times New Roman" w:cs="Times New Roman"/>
+          <w:color w:val="000000"/>
+        </w:rPr>
+        <w:t>Perfil</w:t>
+      </w:r>
+      <w:proofErr w:type="spellEnd"/>
+      <w:r>
+        <w:rPr>
+          <w:rFonts w:ascii="Times New Roman" w:hAnsi="Times New Roman" w:cs="Times New Roman"/>
+          <w:color w:val="000000"/>
+        </w:rPr>
+        <w:t xml:space="preserve"> de </w:t>
+      </w:r>
+      <w:proofErr w:type="spellStart"/>
+      <w:r>
+        <w:rPr>
+          <w:rFonts w:ascii="Times New Roman" w:hAnsi="Times New Roman" w:cs="Times New Roman"/>
+          <w:color w:val="000000"/>
+        </w:rPr>
+        <w:t>Desempenho</w:t>
+      </w:r>
+      <w:proofErr w:type="spellEnd"/>
     </w:p>
     <w:p>
       <w:pPr>
@@ -6980,7 +7227,36 @@
           <w:szCs w:val="20"/>
           <w:lang w:val="pt-BR"/>
         </w:rPr>
-        <w:t>Verificar se o conteúdo marcado como arquivado não está sendo exibido novamente aos assinantes.</w:t>
+        <w:t>Verificar o tempo de resposta quando conectado através de um</w:t>
+      </w:r>
+      <w:r>
+        <w:rPr>
+          <w:color w:val="000000"/>
+          <w:sz w:val="20"/>
+          <w:szCs w:val="20"/>
+          <w:lang w:val="pt-BR"/>
+        </w:rPr>
+        <w:t xml:space="preserve"> aparelho móvel por conexão </w:t>
+      </w:r>
+      <w:proofErr w:type="spellStart"/>
+      <w:r>
+        <w:rPr>
+          <w:color w:val="000000"/>
+          <w:sz w:val="20"/>
+          <w:szCs w:val="20"/>
+          <w:lang w:val="pt-BR"/>
+        </w:rPr>
+        <w:t>Wifi</w:t>
+      </w:r>
+      <w:proofErr w:type="spellEnd"/>
+      <w:r>
+        <w:rPr>
+          <w:color w:val="000000"/>
+          <w:sz w:val="20"/>
+          <w:szCs w:val="20"/>
+          <w:lang w:val="pt-BR"/>
+        </w:rPr>
+        <w:t>.</w:t>
       </w:r>
     </w:p>
     <w:p>
@@ -7003,7 +7279,7 @@
           <w:szCs w:val="20"/>
           <w:lang w:val="pt-BR"/>
         </w:rPr>
-        <w:t>Verificar se o conteúdo obsoleto é excluído.</w:t>
+        <w:t>Verificar o tempo de resposta quando conectado localmente (na mesma LAN).</w:t>
       </w:r>
     </w:p>
     <w:p>
@@ -7026,7 +7302,43 @@
           <w:szCs w:val="20"/>
           <w:lang w:val="pt-BR"/>
         </w:rPr>
-        <w:t>Verificar se os relatórios de propaganda são precisos.</w:t>
+        <w:t>Verificar o tempo de resposta quando co</w:t>
+      </w:r>
+      <w:r>
+        <w:rPr>
+          <w:color w:val="000000"/>
+          <w:sz w:val="20"/>
+          <w:szCs w:val="20"/>
+          <w:lang w:val="pt-BR"/>
+        </w:rPr>
+        <w:t>nectado remotamente (WAN</w:t>
+      </w:r>
+      <w:r>
+        <w:rPr>
+          <w:color w:val="000000"/>
+          <w:sz w:val="20"/>
+          <w:szCs w:val="20"/>
+          <w:lang w:val="pt-BR"/>
+        </w:rPr>
+        <w:t>).</w:t>
+      </w:r>
+    </w:p>
+    <w:p>
+      <w:pPr>
+        <w:pStyle w:val="Ttulo4"/>
+        <w:shd w:val="clear" w:color="auto" w:fill="FFFFFF"/>
+        <w:spacing w:before="0" w:after="0" w:line="360" w:lineRule="auto"/>
+        <w:rPr>
+          <w:rFonts w:ascii="Times New Roman" w:hAnsi="Times New Roman" w:cs="Times New Roman"/>
+          <w:color w:val="000000"/>
+        </w:rPr>
+      </w:pPr>
+      <w:r>
+        <w:rPr>
+          <w:rFonts w:ascii="Times New Roman" w:hAnsi="Times New Roman" w:cs="Times New Roman"/>
+          <w:color w:val="000000"/>
+        </w:rPr>
+        <w:t>Teste de Volume</w:t>
       </w:r>
     </w:p>
     <w:p>
@@ -7049,7 +7361,34 @@
           <w:szCs w:val="20"/>
           <w:lang w:val="pt-BR"/>
         </w:rPr>
-        <w:t>Verificar se os relatórios de propaganda podem ser recebidos em formato Microsoft® Word®, Microsoft® Excel ® ou HTML.</w:t>
+        <w:t xml:space="preserve">Verificar </w:t>
+      </w:r>
+      <w:r>
+        <w:rPr>
+          <w:color w:val="000000"/>
+          <w:sz w:val="20"/>
+          <w:szCs w:val="20"/>
+          <w:lang w:val="pt-BR"/>
+        </w:rPr>
+        <w:t>nas páginas de busca</w:t>
+      </w:r>
+      <w:r>
+        <w:rPr>
+          <w:color w:val="000000"/>
+          <w:sz w:val="20"/>
+          <w:szCs w:val="20"/>
+          <w:lang w:val="pt-BR"/>
+        </w:rPr>
+        <w:t xml:space="preserve"> </w:t>
+      </w:r>
+      <w:r>
+        <w:rPr>
+          <w:color w:val="000000"/>
+          <w:sz w:val="20"/>
+          <w:szCs w:val="20"/>
+          <w:lang w:val="pt-BR"/>
+        </w:rPr>
+        <w:t>o tempo de resposta é inferior a 10 segundos.</w:t>
       </w:r>
     </w:p>
     <w:p>
@@ -7069,7 +7408,7 @@
           <w:color w:val="000000"/>
           <w:lang w:val="pt-BR"/>
         </w:rPr>
-        <w:t>Teste da Interface com o Usuário</w:t>
+        <w:t>Teste de Segurança e de Controle de Acesso</w:t>
       </w:r>
     </w:p>
     <w:p>
@@ -7092,9 +7431,8 @@
           <w:szCs w:val="20"/>
           <w:lang w:val="pt-BR"/>
         </w:rPr>
-        <w:t xml:space="preserve">Navegar por todos os casos de uso, verificando se cada painel de UI pode ser entendido </w:t>
-      </w:r>
-      <w:proofErr w:type="gramStart"/>
+        <w:t>Cer</w:t>
+      </w:r>
       <w:r>
         <w:rPr>
           <w:color w:val="000000"/>
@@ -7102,9 +7440,35 @@
           <w:szCs w:val="20"/>
           <w:lang w:val="pt-BR"/>
         </w:rPr>
-        <w:t>facilmente</w:t>
-      </w:r>
-      <w:proofErr w:type="gramEnd"/>
+        <w:t xml:space="preserve">tificar-se de que Vendedores </w:t>
+      </w:r>
+      <w:r>
+        <w:rPr>
+          <w:color w:val="000000"/>
+          <w:sz w:val="20"/>
+          <w:szCs w:val="20"/>
+          <w:lang w:val="pt-BR"/>
+        </w:rPr>
+        <w:t xml:space="preserve">não possam acessar informações exclusivas para </w:t>
+      </w:r>
+      <w:r>
+        <w:rPr>
+          <w:color w:val="000000"/>
+          <w:sz w:val="20"/>
+          <w:szCs w:val="20"/>
+          <w:lang w:val="pt-BR"/>
+        </w:rPr>
+        <w:t>Supervisor</w:t>
+      </w:r>
+      <w:r>
+        <w:rPr>
+          <w:color w:val="000000"/>
+          <w:sz w:val="20"/>
+          <w:szCs w:val="20"/>
+          <w:lang w:val="pt-BR"/>
+        </w:rPr>
+        <w:t>.</w:t>
+      </w:r>
     </w:p>
     <w:p>
       <w:pPr>
@@ -7126,8 +7490,35 @@
           <w:szCs w:val="20"/>
           <w:lang w:val="pt-BR"/>
         </w:rPr>
-        <w:t>Verificar todas as funções da Ajuda on-line</w:t>
-      </w:r>
+        <w:t>Certificar-se de que Vendedores não possam aprovar orçamento acima do valor permitido.</w:t>
+      </w:r>
+    </w:p>
+    <w:p>
+      <w:pPr>
+        <w:pStyle w:val="Ttulo4"/>
+        <w:shd w:val="clear" w:color="auto" w:fill="FFFFFF"/>
+        <w:spacing w:before="0" w:after="0" w:line="360" w:lineRule="auto"/>
+        <w:rPr>
+          <w:rFonts w:ascii="Times New Roman" w:hAnsi="Times New Roman" w:cs="Times New Roman"/>
+          <w:color w:val="000000"/>
+        </w:rPr>
+      </w:pPr>
+      <w:r>
+        <w:rPr>
+          <w:rFonts w:ascii="Times New Roman" w:hAnsi="Times New Roman" w:cs="Times New Roman"/>
+          <w:color w:val="000000"/>
+        </w:rPr>
+        <w:t>Teste de Failover/</w:t>
+      </w:r>
+      <w:proofErr w:type="spellStart"/>
+      <w:r>
+        <w:rPr>
+          <w:rFonts w:ascii="Times New Roman" w:hAnsi="Times New Roman" w:cs="Times New Roman"/>
+          <w:color w:val="000000"/>
+        </w:rPr>
+        <w:t>Recuperação</w:t>
+      </w:r>
+      <w:proofErr w:type="spellEnd"/>
     </w:p>
     <w:p>
       <w:pPr>
@@ -7139,40 +7530,28 @@
           <w:color w:val="000000"/>
           <w:sz w:val="20"/>
           <w:szCs w:val="20"/>
-          <w:lang w:val="pt-BR"/>
-        </w:rPr>
-      </w:pPr>
+        </w:rPr>
+      </w:pPr>
+      <w:proofErr w:type="spellStart"/>
+      <w:proofErr w:type="gramStart"/>
       <w:r>
         <w:rPr>
           <w:color w:val="000000"/>
           <w:sz w:val="20"/>
           <w:szCs w:val="20"/>
-          <w:lang w:val="pt-BR"/>
-        </w:rPr>
-        <w:t xml:space="preserve">Verificar se todas as telas estão em conformidade com os padrões do </w:t>
-      </w:r>
-      <w:proofErr w:type="spellStart"/>
-      <w:proofErr w:type="gramStart"/>
+        </w:rPr>
+        <w:t>Nenhuma</w:t>
+      </w:r>
+      <w:proofErr w:type="spellEnd"/>
       <w:r>
         <w:rPr>
           <w:color w:val="000000"/>
           <w:sz w:val="20"/>
           <w:szCs w:val="20"/>
-          <w:lang w:val="pt-BR"/>
-        </w:rPr>
-        <w:t>WebNewsOnLine</w:t>
-      </w:r>
-      <w:proofErr w:type="spellEnd"/>
+        </w:rPr>
+        <w:t>.</w:t>
+      </w:r>
       <w:proofErr w:type="gramEnd"/>
-      <w:r>
-        <w:rPr>
-          <w:color w:val="000000"/>
-          <w:sz w:val="20"/>
-          <w:szCs w:val="20"/>
-          <w:lang w:val="pt-BR"/>
-        </w:rPr>
-        <w:t>.</w:t>
-      </w:r>
     </w:p>
     <w:p>
       <w:pPr>
@@ -7184,45 +7563,20 @@
           <w:color w:val="000000"/>
         </w:rPr>
       </w:pPr>
-      <w:proofErr w:type="spellStart"/>
       <w:r>
         <w:rPr>
           <w:rFonts w:ascii="Times New Roman" w:hAnsi="Times New Roman" w:cs="Times New Roman"/>
           <w:color w:val="000000"/>
         </w:rPr>
-        <w:t>Traçado</w:t>
-      </w:r>
-      <w:proofErr w:type="spellEnd"/>
+        <w:t xml:space="preserve">Teste de </w:t>
+      </w:r>
+      <w:proofErr w:type="spellStart"/>
       <w:r>
         <w:rPr>
           <w:rFonts w:ascii="Times New Roman" w:hAnsi="Times New Roman" w:cs="Times New Roman"/>
           <w:color w:val="000000"/>
         </w:rPr>
-        <w:t xml:space="preserve"> de </w:t>
-      </w:r>
-      <w:proofErr w:type="spellStart"/>
-      <w:r>
-        <w:rPr>
-          <w:rFonts w:ascii="Times New Roman" w:hAnsi="Times New Roman" w:cs="Times New Roman"/>
-          <w:color w:val="000000"/>
-        </w:rPr>
-        <w:t>Perfil</w:t>
-      </w:r>
-      <w:proofErr w:type="spellEnd"/>
-      <w:r>
-        <w:rPr>
-          <w:rFonts w:ascii="Times New Roman" w:hAnsi="Times New Roman" w:cs="Times New Roman"/>
-          <w:color w:val="000000"/>
-        </w:rPr>
-        <w:t xml:space="preserve"> de </w:t>
-      </w:r>
-      <w:proofErr w:type="spellStart"/>
-      <w:r>
-        <w:rPr>
-          <w:rFonts w:ascii="Times New Roman" w:hAnsi="Times New Roman" w:cs="Times New Roman"/>
-          <w:color w:val="000000"/>
-        </w:rPr>
-        <w:t>Desempenho</w:t>
+        <w:t>Configuração</w:t>
       </w:r>
       <w:proofErr w:type="spellEnd"/>
     </w:p>
@@ -7246,7 +7600,36 @@
           <w:szCs w:val="20"/>
           <w:lang w:val="pt-BR"/>
         </w:rPr>
-        <w:t>Verificar o tempo de resposta da interface para o sistema de Gateway do Paginador.</w:t>
+        <w:t>Verificar a operação utilizando o Mi</w:t>
+      </w:r>
+      <w:r>
+        <w:rPr>
+          <w:color w:val="000000"/>
+          <w:sz w:val="20"/>
+          <w:szCs w:val="20"/>
+          <w:lang w:val="pt-BR"/>
+        </w:rPr>
+        <w:t xml:space="preserve">crosoft® Internet Explorer® </w:t>
+      </w:r>
+      <w:proofErr w:type="gramStart"/>
+      <w:r>
+        <w:rPr>
+          <w:color w:val="000000"/>
+          <w:sz w:val="20"/>
+          <w:szCs w:val="20"/>
+          <w:lang w:val="pt-BR"/>
+        </w:rPr>
+        <w:t>V9.</w:t>
+      </w:r>
+      <w:proofErr w:type="gramEnd"/>
+      <w:r>
+        <w:rPr>
+          <w:color w:val="000000"/>
+          <w:sz w:val="20"/>
+          <w:szCs w:val="20"/>
+          <w:lang w:val="pt-BR"/>
+        </w:rPr>
+        <w:t>0 ou superior</w:t>
       </w:r>
     </w:p>
     <w:p>
@@ -7269,10 +7652,8 @@
           <w:szCs w:val="20"/>
           <w:lang w:val="pt-BR"/>
         </w:rPr>
-        <w:t xml:space="preserve">Verificar o tempo de resposta da interface do servidor da Web </w:t>
-      </w:r>
-      <w:proofErr w:type="spellStart"/>
-      <w:proofErr w:type="gramStart"/>
+        <w:t>Veri</w:t>
+      </w:r>
       <w:r>
         <w:rPr>
           <w:color w:val="000000"/>
@@ -7280,10 +7661,8 @@
           <w:szCs w:val="20"/>
           <w:lang w:val="pt-BR"/>
         </w:rPr>
-        <w:t>WebNewsOnLine</w:t>
-      </w:r>
-      <w:proofErr w:type="spellEnd"/>
-      <w:proofErr w:type="gramEnd"/>
+        <w:t>ficar a operação utilizando o Firefox</w:t>
+      </w:r>
       <w:r>
         <w:rPr>
           <w:color w:val="000000"/>
@@ -7291,7 +7670,45 @@
           <w:szCs w:val="20"/>
           <w:lang w:val="pt-BR"/>
         </w:rPr>
-        <w:t xml:space="preserve"> existente.</w:t>
+        <w:t xml:space="preserve">® </w:t>
+      </w:r>
+      <w:proofErr w:type="gramStart"/>
+      <w:r>
+        <w:rPr>
+          <w:color w:val="000000"/>
+          <w:sz w:val="20"/>
+          <w:szCs w:val="20"/>
+          <w:lang w:val="pt-BR"/>
+        </w:rPr>
+        <w:t>V</w:t>
+      </w:r>
+      <w:r>
+        <w:rPr>
+          <w:color w:val="000000"/>
+          <w:sz w:val="20"/>
+          <w:szCs w:val="20"/>
+          <w:lang w:val="pt-BR"/>
+        </w:rPr>
+        <w:t>35.</w:t>
+      </w:r>
+      <w:proofErr w:type="gramEnd"/>
+      <w:r>
+        <w:rPr>
+          <w:color w:val="000000"/>
+          <w:sz w:val="20"/>
+          <w:szCs w:val="20"/>
+          <w:lang w:val="pt-BR"/>
+        </w:rPr>
+        <w:t>0.1</w:t>
+      </w:r>
+      <w:r>
+        <w:rPr>
+          <w:color w:val="000000"/>
+          <w:sz w:val="20"/>
+          <w:szCs w:val="20"/>
+          <w:lang w:val="pt-BR"/>
+        </w:rPr>
+        <w:t xml:space="preserve"> ou superior</w:t>
       </w:r>
     </w:p>
     <w:p>
@@ -7314,9 +7731,8 @@
           <w:szCs w:val="20"/>
           <w:lang w:val="pt-BR"/>
         </w:rPr>
-        <w:t xml:space="preserve">Verificar o tempo de resposta quando conectado através de um modem de </w:t>
-      </w:r>
-      <w:proofErr w:type="gramStart"/>
+        <w:t>Veri</w:t>
+      </w:r>
       <w:r>
         <w:rPr>
           <w:color w:val="000000"/>
@@ -7324,9 +7740,9 @@
           <w:szCs w:val="20"/>
           <w:lang w:val="pt-BR"/>
         </w:rPr>
-        <w:t>56Kbps</w:t>
-      </w:r>
-      <w:proofErr w:type="gramEnd"/>
+        <w:t xml:space="preserve">ficar a operação utilizando o </w:t>
+      </w:r>
+      <w:proofErr w:type="spellStart"/>
       <w:r>
         <w:rPr>
           <w:color w:val="000000"/>
@@ -7334,22 +7750,18 @@
           <w:szCs w:val="20"/>
           <w:lang w:val="pt-BR"/>
         </w:rPr>
-        <w:t>.</w:t>
-      </w:r>
-    </w:p>
-    <w:p>
-      <w:pPr>
-        <w:pStyle w:val="NormalWeb"/>
-        <w:shd w:val="clear" w:color="auto" w:fill="FFFFFF"/>
-        <w:spacing w:before="0" w:beforeAutospacing="0" w:after="0" w:afterAutospacing="0" w:line="360" w:lineRule="auto"/>
-        <w:ind w:left="450"/>
+        <w:t>Chrome</w:t>
+      </w:r>
+      <w:proofErr w:type="spellEnd"/>
+      <w:r>
         <w:rPr>
           <w:color w:val="000000"/>
           <w:sz w:val="20"/>
           <w:szCs w:val="20"/>
           <w:lang w:val="pt-BR"/>
         </w:rPr>
-      </w:pPr>
+        <w:t>® V</w:t>
+      </w:r>
       <w:r>
         <w:rPr>
           <w:color w:val="000000"/>
@@ -7357,437 +7769,19 @@
           <w:szCs w:val="20"/>
           <w:lang w:val="pt-BR"/>
         </w:rPr>
-        <w:t>Verificar o tempo de resposta quando conectado localmente (na mesma LAN).</w:t>
-      </w:r>
-    </w:p>
-    <w:p>
-      <w:pPr>
-        <w:pStyle w:val="Ttulo4"/>
-        <w:shd w:val="clear" w:color="auto" w:fill="FFFFFF"/>
-        <w:spacing w:before="0" w:after="0" w:line="360" w:lineRule="auto"/>
-        <w:rPr>
-          <w:rFonts w:ascii="Times New Roman" w:hAnsi="Times New Roman" w:cs="Times New Roman"/>
-          <w:color w:val="000000"/>
-        </w:rPr>
-      </w:pPr>
-      <w:bookmarkStart w:id="34" w:name="_GoBack"/>
-      <w:bookmarkEnd w:id="34"/>
-      <w:r>
-        <w:rPr>
-          <w:rFonts w:ascii="Times New Roman" w:hAnsi="Times New Roman" w:cs="Times New Roman"/>
-          <w:color w:val="000000"/>
-        </w:rPr>
-        <w:t xml:space="preserve">Teste de </w:t>
-      </w:r>
-      <w:proofErr w:type="spellStart"/>
-      <w:r>
-        <w:rPr>
-          <w:rFonts w:ascii="Times New Roman" w:hAnsi="Times New Roman" w:cs="Times New Roman"/>
-          <w:color w:val="000000"/>
-        </w:rPr>
-        <w:t>Estresse</w:t>
-      </w:r>
-      <w:proofErr w:type="spellEnd"/>
-    </w:p>
-    <w:p>
-      <w:pPr>
-        <w:pStyle w:val="NormalWeb"/>
-        <w:shd w:val="clear" w:color="auto" w:fill="FFFFFF"/>
-        <w:spacing w:before="0" w:beforeAutospacing="0" w:after="0" w:afterAutospacing="0" w:line="360" w:lineRule="auto"/>
-        <w:ind w:left="450"/>
+        <w:t>40</w:t>
+      </w:r>
+      <w:r>
         <w:rPr>
           <w:color w:val="000000"/>
           <w:sz w:val="20"/>
           <w:szCs w:val="20"/>
-        </w:rPr>
-      </w:pPr>
-      <w:proofErr w:type="spellStart"/>
-      <w:proofErr w:type="gramStart"/>
-      <w:r>
-        <w:rPr>
-          <w:color w:val="000000"/>
-          <w:sz w:val="20"/>
-          <w:szCs w:val="20"/>
-        </w:rPr>
-        <w:t>Nenhuma</w:t>
-      </w:r>
-      <w:proofErr w:type="spellEnd"/>
-      <w:r>
-        <w:rPr>
-          <w:color w:val="000000"/>
-          <w:sz w:val="20"/>
-          <w:szCs w:val="20"/>
-        </w:rPr>
-        <w:t>.</w:t>
-      </w:r>
-      <w:proofErr w:type="gramEnd"/>
-    </w:p>
-    <w:p>
-      <w:pPr>
-        <w:pStyle w:val="Ttulo4"/>
-        <w:shd w:val="clear" w:color="auto" w:fill="FFFFFF"/>
-        <w:spacing w:before="0" w:after="0" w:line="360" w:lineRule="auto"/>
-        <w:rPr>
-          <w:rFonts w:ascii="Times New Roman" w:hAnsi="Times New Roman" w:cs="Times New Roman"/>
-          <w:color w:val="000000"/>
-        </w:rPr>
-      </w:pPr>
-      <w:r>
-        <w:rPr>
-          <w:rFonts w:ascii="Times New Roman" w:hAnsi="Times New Roman" w:cs="Times New Roman"/>
-          <w:color w:val="000000"/>
-        </w:rPr>
-        <w:t>Teste de Volume</w:t>
-      </w:r>
-    </w:p>
-    <w:p>
-      <w:pPr>
-        <w:pStyle w:val="NormalWeb"/>
-        <w:shd w:val="clear" w:color="auto" w:fill="FFFFFF"/>
-        <w:spacing w:before="0" w:beforeAutospacing="0" w:after="0" w:afterAutospacing="0" w:line="360" w:lineRule="auto"/>
-        <w:ind w:left="450"/>
-        <w:rPr>
-          <w:color w:val="000000"/>
-          <w:sz w:val="20"/>
-          <w:szCs w:val="20"/>
-          <w:lang w:val="pt-BR"/>
-        </w:rPr>
-      </w:pPr>
-      <w:r>
-        <w:rPr>
-          <w:color w:val="000000"/>
-          <w:sz w:val="20"/>
-          <w:szCs w:val="20"/>
-          <w:lang w:val="pt-BR"/>
-        </w:rPr>
-        <w:t>Verificar páginas enviadas dentro de 5 minutos, quando um único elemento de conteúdo chegar.</w:t>
-      </w:r>
-    </w:p>
-    <w:p>
-      <w:pPr>
-        <w:pStyle w:val="NormalWeb"/>
-        <w:shd w:val="clear" w:color="auto" w:fill="FFFFFF"/>
-        <w:spacing w:before="0" w:beforeAutospacing="0" w:after="0" w:afterAutospacing="0" w:line="360" w:lineRule="auto"/>
-        <w:ind w:left="450"/>
-        <w:rPr>
-          <w:color w:val="000000"/>
-          <w:sz w:val="20"/>
-          <w:szCs w:val="20"/>
-          <w:lang w:val="pt-BR"/>
-        </w:rPr>
-      </w:pPr>
-      <w:r>
-        <w:rPr>
-          <w:color w:val="000000"/>
-          <w:sz w:val="20"/>
-          <w:szCs w:val="20"/>
-          <w:lang w:val="pt-BR"/>
-        </w:rPr>
-        <w:t>Verificar páginas enviadas dentro de 5 minutos, quando o conteúdo chegar a cada 20 segundos.</w:t>
-      </w:r>
-    </w:p>
-    <w:p>
-      <w:pPr>
-        <w:pStyle w:val="Ttulo4"/>
-        <w:shd w:val="clear" w:color="auto" w:fill="FFFFFF"/>
-        <w:spacing w:before="0" w:after="0" w:line="360" w:lineRule="auto"/>
-        <w:rPr>
-          <w:rFonts w:ascii="Times New Roman" w:hAnsi="Times New Roman" w:cs="Times New Roman"/>
-          <w:color w:val="000000"/>
-          <w:lang w:val="pt-BR"/>
-        </w:rPr>
-      </w:pPr>
-      <w:r>
-        <w:rPr>
-          <w:rFonts w:ascii="Times New Roman" w:hAnsi="Times New Roman" w:cs="Times New Roman"/>
-          <w:color w:val="000000"/>
-          <w:lang w:val="pt-BR"/>
-        </w:rPr>
-        <w:t>Teste de Segurança e de Controle de Acesso</w:t>
-      </w:r>
-    </w:p>
-    <w:p>
-      <w:pPr>
-        <w:pStyle w:val="NormalWeb"/>
-        <w:shd w:val="clear" w:color="auto" w:fill="FFFFFF"/>
-        <w:spacing w:before="0" w:beforeAutospacing="0" w:after="0" w:afterAutospacing="0" w:line="360" w:lineRule="auto"/>
-        <w:ind w:left="450"/>
-        <w:rPr>
-          <w:color w:val="000000"/>
-          <w:sz w:val="20"/>
-          <w:szCs w:val="20"/>
-          <w:lang w:val="pt-BR"/>
-        </w:rPr>
-      </w:pPr>
-      <w:r>
-        <w:rPr>
-          <w:color w:val="000000"/>
-          <w:sz w:val="20"/>
-          <w:szCs w:val="20"/>
-          <w:lang w:val="pt-BR"/>
-        </w:rPr>
-        <w:t xml:space="preserve">Certificar-se de que </w:t>
-      </w:r>
-      <w:proofErr w:type="gramStart"/>
-      <w:r>
-        <w:rPr>
-          <w:color w:val="000000"/>
-          <w:sz w:val="20"/>
-          <w:szCs w:val="20"/>
-          <w:lang w:val="pt-BR"/>
-        </w:rPr>
-        <w:t>não-assinantes</w:t>
-      </w:r>
-      <w:proofErr w:type="gramEnd"/>
-      <w:r>
-        <w:rPr>
-          <w:color w:val="000000"/>
-          <w:sz w:val="20"/>
-          <w:szCs w:val="20"/>
-          <w:lang w:val="pt-BR"/>
-        </w:rPr>
-        <w:t xml:space="preserve"> não possam acessar informações exclusivas para assinantes.</w:t>
-      </w:r>
-    </w:p>
-    <w:p>
-      <w:pPr>
-        <w:pStyle w:val="NormalWeb"/>
-        <w:shd w:val="clear" w:color="auto" w:fill="FFFFFF"/>
-        <w:spacing w:before="0" w:beforeAutospacing="0" w:after="0" w:afterAutospacing="0" w:line="360" w:lineRule="auto"/>
-        <w:ind w:left="450"/>
-        <w:rPr>
-          <w:color w:val="000000"/>
-          <w:sz w:val="20"/>
-          <w:szCs w:val="20"/>
-          <w:lang w:val="pt-BR"/>
-        </w:rPr>
-      </w:pPr>
-      <w:r>
-        <w:rPr>
-          <w:color w:val="000000"/>
-          <w:sz w:val="20"/>
-          <w:szCs w:val="20"/>
-          <w:lang w:val="pt-BR"/>
-        </w:rPr>
-        <w:t xml:space="preserve">Certificar-se de que </w:t>
-      </w:r>
-      <w:proofErr w:type="gramStart"/>
-      <w:r>
-        <w:rPr>
-          <w:color w:val="000000"/>
-          <w:sz w:val="20"/>
-          <w:szCs w:val="20"/>
-          <w:lang w:val="pt-BR"/>
-        </w:rPr>
-        <w:t>não-editores</w:t>
-      </w:r>
-      <w:proofErr w:type="gramEnd"/>
-      <w:r>
-        <w:rPr>
-          <w:color w:val="000000"/>
-          <w:sz w:val="20"/>
-          <w:szCs w:val="20"/>
-          <w:lang w:val="pt-BR"/>
-        </w:rPr>
-        <w:t xml:space="preserve"> não possam aprovar conteúdo.</w:t>
-      </w:r>
-    </w:p>
-    <w:p>
-      <w:pPr>
-        <w:pStyle w:val="NormalWeb"/>
-        <w:shd w:val="clear" w:color="auto" w:fill="FFFFFF"/>
-        <w:spacing w:before="0" w:beforeAutospacing="0" w:after="0" w:afterAutospacing="0" w:line="360" w:lineRule="auto"/>
-        <w:ind w:left="450"/>
-        <w:rPr>
-          <w:color w:val="000000"/>
-          <w:sz w:val="20"/>
-          <w:szCs w:val="20"/>
-          <w:lang w:val="pt-BR"/>
-        </w:rPr>
-      </w:pPr>
-      <w:r>
-        <w:rPr>
-          <w:color w:val="000000"/>
-          <w:sz w:val="20"/>
-          <w:szCs w:val="20"/>
-          <w:lang w:val="pt-BR"/>
-        </w:rPr>
-        <w:t>Certificar-se de que os anunciantes possam ver apenas os seus conteúdos de propaganda.</w:t>
-      </w:r>
-    </w:p>
-    <w:p>
-      <w:pPr>
-        <w:pStyle w:val="Ttulo4"/>
-        <w:shd w:val="clear" w:color="auto" w:fill="FFFFFF"/>
-        <w:spacing w:before="0" w:after="0" w:line="360" w:lineRule="auto"/>
-        <w:rPr>
-          <w:rFonts w:ascii="Times New Roman" w:hAnsi="Times New Roman" w:cs="Times New Roman"/>
-          <w:color w:val="000000"/>
-        </w:rPr>
-      </w:pPr>
-      <w:r>
-        <w:rPr>
-          <w:rFonts w:ascii="Times New Roman" w:hAnsi="Times New Roman" w:cs="Times New Roman"/>
-          <w:color w:val="000000"/>
-        </w:rPr>
-        <w:lastRenderedPageBreak/>
-        <w:t>Teste de Failover/</w:t>
-      </w:r>
-      <w:proofErr w:type="spellStart"/>
-      <w:r>
-        <w:rPr>
-          <w:rFonts w:ascii="Times New Roman" w:hAnsi="Times New Roman" w:cs="Times New Roman"/>
-          <w:color w:val="000000"/>
-        </w:rPr>
-        <w:t>Recuperação</w:t>
-      </w:r>
-      <w:proofErr w:type="spellEnd"/>
-    </w:p>
-    <w:p>
-      <w:pPr>
-        <w:pStyle w:val="NormalWeb"/>
-        <w:shd w:val="clear" w:color="auto" w:fill="FFFFFF"/>
-        <w:spacing w:before="0" w:beforeAutospacing="0" w:after="0" w:afterAutospacing="0" w:line="360" w:lineRule="auto"/>
-        <w:ind w:left="450"/>
-        <w:rPr>
-          <w:color w:val="000000"/>
-          <w:sz w:val="20"/>
-          <w:szCs w:val="20"/>
-        </w:rPr>
-      </w:pPr>
-      <w:proofErr w:type="spellStart"/>
-      <w:proofErr w:type="gramStart"/>
-      <w:r>
-        <w:rPr>
-          <w:color w:val="000000"/>
-          <w:sz w:val="20"/>
-          <w:szCs w:val="20"/>
-        </w:rPr>
-        <w:t>Nenhuma</w:t>
-      </w:r>
-      <w:proofErr w:type="spellEnd"/>
-      <w:r>
-        <w:rPr>
-          <w:color w:val="000000"/>
-          <w:sz w:val="20"/>
-          <w:szCs w:val="20"/>
-        </w:rPr>
-        <w:t>.</w:t>
-      </w:r>
-      <w:proofErr w:type="gramEnd"/>
-    </w:p>
-    <w:p>
-      <w:pPr>
-        <w:pStyle w:val="Ttulo4"/>
-        <w:shd w:val="clear" w:color="auto" w:fill="FFFFFF"/>
-        <w:spacing w:before="0" w:after="0" w:line="360" w:lineRule="auto"/>
-        <w:rPr>
-          <w:rFonts w:ascii="Times New Roman" w:hAnsi="Times New Roman" w:cs="Times New Roman"/>
-          <w:color w:val="000000"/>
-        </w:rPr>
-      </w:pPr>
-      <w:r>
-        <w:rPr>
-          <w:rFonts w:ascii="Times New Roman" w:hAnsi="Times New Roman" w:cs="Times New Roman"/>
-          <w:color w:val="000000"/>
-        </w:rPr>
-        <w:t xml:space="preserve">Teste de </w:t>
-      </w:r>
-      <w:proofErr w:type="spellStart"/>
-      <w:r>
-        <w:rPr>
-          <w:rFonts w:ascii="Times New Roman" w:hAnsi="Times New Roman" w:cs="Times New Roman"/>
-          <w:color w:val="000000"/>
-        </w:rPr>
-        <w:t>Configuração</w:t>
-      </w:r>
-      <w:proofErr w:type="spellEnd"/>
-    </w:p>
-    <w:p>
-      <w:pPr>
-        <w:pStyle w:val="NormalWeb"/>
-        <w:shd w:val="clear" w:color="auto" w:fill="FFFFFF"/>
-        <w:spacing w:before="0" w:beforeAutospacing="0" w:after="0" w:afterAutospacing="0" w:line="360" w:lineRule="auto"/>
-        <w:ind w:left="450"/>
-        <w:rPr>
-          <w:color w:val="000000"/>
-          <w:sz w:val="20"/>
-          <w:szCs w:val="20"/>
-          <w:lang w:val="pt-BR"/>
-        </w:rPr>
-      </w:pPr>
-      <w:r>
-        <w:rPr>
-          <w:color w:val="000000"/>
-          <w:sz w:val="20"/>
-          <w:szCs w:val="20"/>
-          <w:lang w:val="pt-BR"/>
-        </w:rPr>
-        <w:t xml:space="preserve">Verificar a operação utilizando o navegador Netscape </w:t>
-      </w:r>
-      <w:proofErr w:type="gramStart"/>
-      <w:r>
-        <w:rPr>
-          <w:color w:val="000000"/>
-          <w:sz w:val="20"/>
-          <w:szCs w:val="20"/>
-          <w:lang w:val="pt-BR"/>
-        </w:rPr>
-        <w:t>V4.</w:t>
-      </w:r>
-      <w:proofErr w:type="gramEnd"/>
-      <w:r>
-        <w:rPr>
-          <w:color w:val="000000"/>
-          <w:sz w:val="20"/>
-          <w:szCs w:val="20"/>
-          <w:lang w:val="pt-BR"/>
-        </w:rPr>
-        <w:t>x.</w:t>
-      </w:r>
-    </w:p>
-    <w:p>
-      <w:pPr>
-        <w:pStyle w:val="NormalWeb"/>
-        <w:shd w:val="clear" w:color="auto" w:fill="FFFFFF"/>
-        <w:spacing w:before="0" w:beforeAutospacing="0" w:after="0" w:afterAutospacing="0" w:line="360" w:lineRule="auto"/>
-        <w:ind w:left="450"/>
-        <w:rPr>
-          <w:color w:val="000000"/>
-          <w:sz w:val="20"/>
-          <w:szCs w:val="20"/>
-          <w:lang w:val="pt-BR"/>
-        </w:rPr>
-      </w:pPr>
-      <w:r>
-        <w:rPr>
-          <w:color w:val="000000"/>
-          <w:sz w:val="20"/>
-          <w:szCs w:val="20"/>
-          <w:lang w:val="pt-BR"/>
-        </w:rPr>
-        <w:t xml:space="preserve">Verificar a operação utilizando o Microsoft® Internet Explorer® </w:t>
-      </w:r>
-      <w:proofErr w:type="gramStart"/>
-      <w:r>
-        <w:rPr>
-          <w:color w:val="000000"/>
-          <w:sz w:val="20"/>
-          <w:szCs w:val="20"/>
-          <w:lang w:val="pt-BR"/>
-        </w:rPr>
-        <w:t>V5.</w:t>
-      </w:r>
-      <w:proofErr w:type="gramEnd"/>
-      <w:r>
-        <w:rPr>
-          <w:color w:val="000000"/>
-          <w:sz w:val="20"/>
-          <w:szCs w:val="20"/>
-          <w:lang w:val="pt-BR"/>
-        </w:rPr>
-        <w:t>x</w:t>
-      </w:r>
+          <w:lang w:val="pt-BR"/>
+        </w:rPr>
+        <w:t xml:space="preserve"> ou superior</w:t>
+      </w:r>
+      <w:bookmarkStart w:id="34" w:name="_GoBack"/>
+      <w:bookmarkEnd w:id="34"/>
     </w:p>
     <w:p>
       <w:pPr>
@@ -7963,7 +7957,11 @@
         <w:fldChar w:fldCharType="separate"/>
       </w:r>
       <w:r>
-        <w:t>Visão Geral de Exclusões de Teste</w:t>
+        <w:t xml:space="preserve">Visão Geral de </w:t>
+      </w:r>
+      <w:r>
+        <w:lastRenderedPageBreak/>
+        <w:t>Exclusões de Teste</w:t>
       </w:r>
       <w:r>
         <w:fldChar w:fldCharType="end"/>
@@ -8331,11 +8329,7 @@
         <w:fldChar w:fldCharType="separate"/>
       </w:r>
       <w:r>
-        <w:t xml:space="preserve">Responsabilidades, </w:t>
-      </w:r>
-      <w:r>
-        <w:lastRenderedPageBreak/>
-        <w:t>Necessidades da Equipe e de Treinamento</w:t>
+        <w:t>Responsabilidades, Necessidades da Equipe e de Treinamento</w:t>
       </w:r>
       <w:r>
         <w:fldChar w:fldCharType="end"/>
@@ -8493,15 +8487,7 @@
         </w:rPr>
       </w:pPr>
       <w:r>
-        <w:t xml:space="preserve">[Descreva como os testes serão identificados e considerados para inclusão no escopo do esforço de teste coberto por esta estratégia. Forneça uma listagem de recursos que serão utilizados para estimular/ </w:t>
-      </w:r>
-      <w:proofErr w:type="gramStart"/>
-      <w:r>
-        <w:t>orientar</w:t>
-      </w:r>
-      <w:proofErr w:type="gramEnd"/>
-      <w:r>
-        <w:t xml:space="preserve"> a identificação e seleção de testes específicos a serem realizados, como Catálogos de </w:t>
+        <w:t xml:space="preserve">[Descreva como os testes serão identificados e considerados para inclusão no escopo do esforço de teste coberto por esta estratégia. Forneça uma listagem de recursos que serão utilizados para estimular/ orientar a identificação e seleção de testes específicos a serem realizados, como Catálogos de </w:t>
       </w:r>
       <w:proofErr w:type="spellStart"/>
       <w:r>
@@ -8528,7 +8514,15 @@
           <w:color w:val="C00000"/>
           <w:lang w:val="sv-SE"/>
         </w:rPr>
-        <w:t>definir os tipos de testes e porque serão feitos (explicar que tipo de testes pretende colocar e o porquê)</w:t>
+        <w:t xml:space="preserve">definir os tipos de testes e </w:t>
+      </w:r>
+      <w:r>
+        <w:rPr>
+          <w:color w:val="C00000"/>
+          <w:lang w:val="sv-SE"/>
+        </w:rPr>
+        <w:lastRenderedPageBreak/>
+        <w:t>porque serão feitos (explicar que tipo de testes pretende colocar e o porquê)</w:t>
       </w:r>
     </w:p>
     <w:p>
@@ -8729,7 +8723,15 @@
         <w:t>Plano de Teste Principal</w:t>
       </w:r>
       <w:r>
-        <w:t xml:space="preserve"> está concluída ou se a execução continuada não fornece nenhum benefício adicional.]</w:t>
+        <w:t xml:space="preserve"> está concluída ou se a </w:t>
+      </w:r>
+      <w:proofErr w:type="gramStart"/>
+      <w:r>
+        <w:t>execução</w:t>
+      </w:r>
+      <w:proofErr w:type="gramEnd"/>
+      <w:r>
+        <w:t xml:space="preserve"> continuada não fornece nenhum benefício adicional.]</w:t>
       </w:r>
       <w:r>
         <w:t xml:space="preserve"> </w:t>
@@ -8744,16 +8746,8 @@
         <w:rPr>
           <w:color w:val="C00000"/>
         </w:rPr>
-        <w:t xml:space="preserve"> (Abrir cada tela em no máximo 1 minuto/validações) Métricas, quantidade de defeitos dentro dos critérios de aceitação que eu defini</w:t>
-      </w:r>
-      <w:proofErr w:type="gramStart"/>
-      <w:r>
-        <w:rPr>
-          <w:color w:val="C00000"/>
-        </w:rPr>
-        <w:t>)</w:t>
-      </w:r>
-      <w:proofErr w:type="gramEnd"/>
+        <w:t xml:space="preserve"> (Abrir cada tela em no máximo 1 minuto/validações) Métricas, quantidade de defeitos dentro dos critérios de aceitação que eu defini)</w:t>
+      </w:r>
     </w:p>
     <w:p>
       <w:pPr>
@@ -8763,7 +8757,6 @@
         <w:rPr>
           <w:lang w:val="pt-BR"/>
         </w:rPr>
-        <w:lastRenderedPageBreak/>
         <w:t xml:space="preserve"> </w:t>
       </w:r>
       <w:bookmarkStart w:id="64" w:name="_Toc131244371"/>
@@ -9077,7 +9070,11 @@
         </w:rPr>
       </w:pPr>
       <w:r>
-        <w:t xml:space="preserve">[Forneça um breve esboço da forma e do conteúdo dos relatórios utilizados para medir a qualidade observada do produto e indique com que </w:t>
+        <w:t xml:space="preserve">[Forneça um breve esboço da forma e do conteúdo dos relatórios utilizados para medir a qualidade observada do </w:t>
+      </w:r>
+      <w:r>
+        <w:lastRenderedPageBreak/>
+        <w:t xml:space="preserve">produto e indique com que </w:t>
       </w:r>
       <w:proofErr w:type="spellStart"/>
       <w:r>
@@ -9445,7 +9442,6 @@
       <w:bookmarkStart w:id="86" w:name="_Toc131244381"/>
       <w:proofErr w:type="spellStart"/>
       <w:r>
-        <w:lastRenderedPageBreak/>
         <w:t>Diretrizes</w:t>
       </w:r>
       <w:proofErr w:type="spellEnd"/>
@@ -9691,6 +9687,7 @@
         <w:rPr>
           <w:lang w:val="pt-BR"/>
         </w:rPr>
+        <w:lastRenderedPageBreak/>
         <w:t>definido</w:t>
       </w:r>
       <w:proofErr w:type="gramEnd"/>
@@ -9978,9 +9975,6 @@
     <w:p>
       <w:pPr>
         <w:pStyle w:val="InfoBlue"/>
-        <w:rPr>
-          <w:color w:val="C00000"/>
-        </w:rPr>
       </w:pPr>
       <w:proofErr w:type="gramStart"/>
       <w:r>
@@ -9998,47 +9992,22 @@
       </w:r>
       <w:proofErr w:type="gramEnd"/>
       <w:r>
-        <w:t xml:space="preserve"> </w:t>
-      </w:r>
-      <w:r>
-        <w:rPr>
-          <w:color w:val="C00000"/>
-        </w:rPr>
-        <w:t xml:space="preserve">Tudo o que </w:t>
+        <w:t xml:space="preserve"> Tudo o que </w:t>
       </w:r>
       <w:proofErr w:type="spellStart"/>
       <w:r>
-        <w:rPr>
-          <w:color w:val="C00000"/>
-        </w:rPr>
         <w:t>vc</w:t>
       </w:r>
       <w:proofErr w:type="spellEnd"/>
       <w:r>
-        <w:rPr>
-          <w:color w:val="C00000"/>
-        </w:rPr>
-        <w:t xml:space="preserve"> precisa em relação a infraestrutura em relação aos testes. (Testar vários Browsers diferentes, máquinas virtuais, </w:t>
-      </w:r>
-      <w:r>
-        <w:rPr>
-          <w:color w:val="C00000"/>
-        </w:rPr>
-        <w:lastRenderedPageBreak/>
-        <w:t xml:space="preserve">Linux e Windows) Contratar uma empresa terceirizada para realizar os testes que </w:t>
+        <w:t xml:space="preserve"> precisa em relação a infraestrutura em relação aos testes. (Testar vários Browsers diferentes, máquinas virtuais, Linux e Windows) Contratar uma empresa terceirizada para realizar os testes que </w:t>
       </w:r>
       <w:proofErr w:type="spellStart"/>
       <w:r>
-        <w:rPr>
-          <w:color w:val="C00000"/>
-        </w:rPr>
         <w:t>vc</w:t>
       </w:r>
       <w:proofErr w:type="spellEnd"/>
       <w:r>
-        <w:rPr>
-          <w:color w:val="C00000"/>
-        </w:rPr>
         <w:t xml:space="preserve"> não tem recursos financeiros para fazer.</w:t>
       </w:r>
     </w:p>
@@ -10613,6 +10582,7 @@
         <w:rPr>
           <w:lang w:val="pt-BR"/>
         </w:rPr>
+        <w:lastRenderedPageBreak/>
         <w:t>Elementos de Software Base no Ambiente de Teste</w:t>
       </w:r>
       <w:bookmarkEnd w:id="91"/>
@@ -11557,7 +11527,6 @@
                 <w:b/>
                 <w:bCs/>
               </w:rPr>
-              <w:lastRenderedPageBreak/>
               <w:t xml:space="preserve">Nome da </w:t>
             </w:r>
             <w:proofErr w:type="spellStart"/>
@@ -12106,6 +12075,7 @@
                 <w:b/>
                 <w:bCs/>
               </w:rPr>
+              <w:lastRenderedPageBreak/>
               <w:t>Função</w:t>
             </w:r>
             <w:proofErr w:type="spellEnd"/>
@@ -12999,7 +12969,6 @@
           <w:p>
             <w:proofErr w:type="spellStart"/>
             <w:r>
-              <w:lastRenderedPageBreak/>
               <w:t>Testador</w:t>
             </w:r>
             <w:proofErr w:type="spellEnd"/>
@@ -13443,6 +13412,7 @@
           </w:tcPr>
           <w:p>
             <w:r>
+              <w:lastRenderedPageBreak/>
               <w:t>Designer</w:t>
             </w:r>
           </w:p>
@@ -13767,7 +13737,6 @@
         <w:rPr>
           <w:lang w:val="pt-BR"/>
         </w:rPr>
-        <w:lastRenderedPageBreak/>
         <w:t xml:space="preserve">Procure oportunidades para combinar a compra de ferramentas de produtividade com o treinamento nessas ferramentas e organize com o fornecedor para que atrase a entrega do treinamento até pouco antes de você precisar dele. Se você tiver </w:t>
       </w:r>
       <w:proofErr w:type="spellStart"/>
@@ -14166,6 +14135,7 @@
               <w:rPr>
                 <w:lang w:val="pt-BR"/>
               </w:rPr>
+              <w:lastRenderedPageBreak/>
               <w:t>O Projeto/ Fase é iniciado</w:t>
             </w:r>
           </w:p>
@@ -15746,11 +15716,7 @@
         <w:t>Plano de Teste Principal</w:t>
       </w:r>
       <w:r>
-        <w:t xml:space="preserve"> e identifique </w:t>
-      </w:r>
-      <w:r>
-        <w:lastRenderedPageBreak/>
-        <w:t>estratégias de mitigação e contingência para cada risco. Indique, também, uma classificação relativa para a probabilidade de ocorrência e o impacto se o risco for realizado.]</w:t>
+        <w:t xml:space="preserve"> e identifique estratégias de mitigação e contingência para cada risco. Indique, também, uma classificação relativa para a probabilidade de ocorrência e o impacto se o risco for realizado.]</w:t>
       </w:r>
       <w:proofErr w:type="gramStart"/>
       <w:r>
@@ -16137,7 +16103,11 @@
         <w:t>Plano de Teste Principal</w:t>
       </w:r>
       <w:r>
-        <w:t xml:space="preserve"> que poderão afetar sua execução bem-sucedida se essas dependências não forem respeitadas. Geralmente, essas dependências relacionam-se a atividades no caminho crítico que são pré-requisitos ou pós-requisitos para uma ou mais atividades precedentes (ou </w:t>
+        <w:t xml:space="preserve"> que poderão afetar sua execução bem-sucedida se essas dependências não forem respeitadas. Geralmente, essas dependências relacionam-se a atividades no caminho crítico que são pré-requisitos ou pós-requisitos para uma ou mais </w:t>
+      </w:r>
+      <w:r>
+        <w:lastRenderedPageBreak/>
+        <w:t xml:space="preserve">atividades precedentes (ou </w:t>
       </w:r>
       <w:proofErr w:type="spellStart"/>
       <w:r>
@@ -17464,7 +17434,6 @@
         <w:rPr>
           <w:lang w:val="pt-BR"/>
         </w:rPr>
-        <w:lastRenderedPageBreak/>
         <w:t>Avaliando os Distribuíveis deste Plano de Teste Principal</w:t>
       </w:r>
       <w:bookmarkEnd w:id="148"/>
@@ -17618,6 +17587,7 @@
         </w:numPr>
       </w:pPr>
       <w:r>
+        <w:lastRenderedPageBreak/>
         <w:t>Motivações para Teste — permite a avaliação da relevância dos testes para ajudar a determinar se os testes devem ser mantidos ou retirados</w:t>
       </w:r>
     </w:p>
@@ -17696,8 +17666,8 @@
       </w:pPr>
     </w:p>
     <w:sectPr>
-      <w:headerReference w:type="default" r:id="rId9"/>
-      <w:footerReference w:type="default" r:id="rId10"/>
+      <w:headerReference w:type="default" r:id="rId10"/>
+      <w:footerReference w:type="default" r:id="rId11"/>
       <w:pgSz w:w="12240" w:h="15840" w:code="1"/>
       <w:pgMar w:top="1417" w:right="1440" w:bottom="1417" w:left="1440" w:header="720" w:footer="720" w:gutter="0"/>
       <w:cols w:space="720"/>
@@ -17886,7 +17856,7 @@
               <w:rStyle w:val="Nmerodepgina"/>
               <w:noProof/>
             </w:rPr>
-            <w:t>17</w:t>
+            <w:t>7</w:t>
           </w:r>
           <w:r>
             <w:rPr>
@@ -18056,11 +18026,21 @@
           </w:tcBorders>
         </w:tcPr>
         <w:p>
-          <w:fldSimple w:instr=" TITLE  \* MERGEFORMAT ">
-            <w:r>
-              <w:t>Plano de Teste Principal</w:t>
-            </w:r>
-          </w:fldSimple>
+          <w:r>
+            <w:fldChar w:fldCharType="begin"/>
+          </w:r>
+          <w:r>
+            <w:instrText xml:space="preserve"> TITLE  \* MERGEFORMAT </w:instrText>
+          </w:r>
+          <w:r>
+            <w:fldChar w:fldCharType="separate"/>
+          </w:r>
+          <w:r>
+            <w:t>Plano de Teste Principal</w:t>
+          </w:r>
+          <w:r>
+            <w:fldChar w:fldCharType="end"/>
+          </w:r>
         </w:p>
       </w:tc>
       <w:tc>
@@ -19180,8 +19160,8 @@
   <w:abstractNum w:abstractNumId="9">
     <w:nsid w:val="57982D7E"/>
     <w:multiLevelType w:val="hybridMultilevel"/>
-    <w:tmpl w:val="07F464DC"/>
-    <w:lvl w:ilvl="0" w:tplc="04090001">
+    <w:tmpl w:val="8628466A"/>
+    <w:lvl w:ilvl="0" w:tplc="DA06DA38">
       <w:start w:val="1"/>
       <w:numFmt w:val="bullet"/>
       <w:lvlText w:val=""/>
@@ -20855,17 +20835,16 @@
     <w:basedOn w:val="Normal"/>
     <w:next w:val="Corpodetexto"/>
     <w:autoRedefine/>
-    <w:rsid w:val="00506993"/>
+    <w:rsid w:val="006E1E47"/>
     <w:pPr>
       <w:tabs>
-        <w:tab w:val="left" w:pos="381"/>
+        <w:tab w:val="left" w:pos="284"/>
       </w:tabs>
       <w:spacing w:after="120"/>
-      <w:ind w:left="381"/>
+      <w:ind w:left="284"/>
     </w:pPr>
     <w:rPr>
       <w:iCs/>
-      <w:color w:val="0000FF"/>
       <w:lang w:val="pt-BR"/>
     </w:rPr>
   </w:style>
@@ -21775,17 +21754,16 @@
     <w:basedOn w:val="Normal"/>
     <w:next w:val="Corpodetexto"/>
     <w:autoRedefine/>
-    <w:rsid w:val="00506993"/>
+    <w:rsid w:val="006E1E47"/>
     <w:pPr>
       <w:tabs>
-        <w:tab w:val="left" w:pos="381"/>
+        <w:tab w:val="left" w:pos="284"/>
       </w:tabs>
       <w:spacing w:after="120"/>
-      <w:ind w:left="381"/>
+      <w:ind w:left="284"/>
     </w:pPr>
     <w:rPr>
       <w:iCs/>
-      <w:color w:val="0000FF"/>
       <w:lang w:val="pt-BR"/>
     </w:rPr>
   </w:style>
@@ -22288,7 +22266,7 @@
 </file>
 
 <file path=customXml/itemProps1.xml><?xml version="1.0" encoding="utf-8"?>
-<ds:datastoreItem xmlns:ds="http://schemas.openxmlformats.org/officeDocument/2006/customXml" ds:itemID="{6BCD9889-DB3D-4DEA-9E05-499847C19268}">
+<ds:datastoreItem xmlns:ds="http://schemas.openxmlformats.org/officeDocument/2006/customXml" ds:itemID="{7ED2F19F-81B7-4B39-8F1E-24360091AA32}">
   <ds:schemaRefs>
     <ds:schemaRef ds:uri="http://schemas.openxmlformats.org/officeDocument/2006/bibliography"/>
   </ds:schemaRefs>

</xml_diff>